<commit_message>
Updated exam questions and references.
</commit_message>
<xml_diff>
--- a/talks/src/exam.docx
+++ b/talks/src/exam.docx
@@ -1802,6 +1802,98 @@
           <w:lang w:val="en-US"/>
         </w:rPr>
         <w:t>layer</w:t>
+      </w:r>
+      <w:r>
+        <w:rPr>
+          <w:lang w:val="ru-RU"/>
+        </w:rPr>
+        <w:t>.</w:t>
+      </w:r>
+    </w:p>
+    <w:p>
+      <w:pPr>
+        <w:pStyle w:val="ListParagraph"/>
+        <w:numPr>
+          <w:ilvl w:val="0"/>
+          <w:numId w:val="1"/>
+        </w:numPr>
+        <w:rPr>
+          <w:lang w:val="ru-RU"/>
+        </w:rPr>
+      </w:pPr>
+      <w:r>
+        <w:rPr>
+          <w:lang w:val="ru-RU"/>
+        </w:rPr>
+        <w:t xml:space="preserve">Протокол </w:t>
+      </w:r>
+      <w:r>
+        <w:rPr>
+          <w:lang w:val="en-US"/>
+        </w:rPr>
+        <w:t>NFS</w:t>
+      </w:r>
+      <w:r>
+        <w:rPr>
+          <w:lang w:val="ru-RU"/>
+        </w:rPr>
+        <w:t xml:space="preserve"> </w:t>
+      </w:r>
+      <w:r>
+        <w:rPr>
+          <w:lang w:val="ru-RU"/>
+        </w:rPr>
+        <w:t>и</w:t>
+      </w:r>
+      <w:bookmarkStart w:id="0" w:name="_GoBack"/>
+      <w:bookmarkEnd w:id="0"/>
+      <w:r>
+        <w:rPr>
+          <w:lang w:val="ru-RU"/>
+        </w:rPr>
+        <w:t xml:space="preserve"> </w:t>
+      </w:r>
+      <w:r>
+        <w:rPr>
+          <w:lang w:val="en-US"/>
+        </w:rPr>
+        <w:t>fallacies</w:t>
+      </w:r>
+      <w:r>
+        <w:rPr>
+          <w:lang w:val="ru-RU"/>
+        </w:rPr>
+        <w:t xml:space="preserve"> </w:t>
+      </w:r>
+      <w:r>
+        <w:rPr>
+          <w:lang w:val="en-US"/>
+        </w:rPr>
+        <w:t>of</w:t>
+      </w:r>
+      <w:r>
+        <w:rPr>
+          <w:lang w:val="ru-RU"/>
+        </w:rPr>
+        <w:t xml:space="preserve"> </w:t>
+      </w:r>
+      <w:r>
+        <w:rPr>
+          <w:lang w:val="en-US"/>
+        </w:rPr>
+        <w:t>networked</w:t>
+      </w:r>
+      <w:r>
+        <w:rPr>
+          <w:lang w:val="ru-RU"/>
+        </w:rPr>
+        <w:t xml:space="preserve"> </w:t>
+      </w:r>
+      <w:r>
+        <w:rPr>
+          <w:lang w:val="en-US"/>
+        </w:rPr>
+        <w:t>computing</w:t>
       </w:r>
       <w:r>
         <w:rPr>
@@ -2709,43 +2801,15 @@
         </w:rPr>
         <w:t xml:space="preserve">, </w:t>
       </w:r>
-      <w:bookmarkStart w:id="0" w:name="_GoBack"/>
-      <w:bookmarkEnd w:id="0"/>
-      <w:r>
-        <w:rPr>
-          <w:rStyle w:val="Hyperlink"/>
-          <w:lang w:val="en-US"/>
-        </w:rPr>
-        <w:fldChar w:fldCharType="begin"/>
-      </w:r>
-      <w:r>
-        <w:rPr>
-          <w:rStyle w:val="Hyperlink"/>
-          <w:lang w:val="en-US"/>
-        </w:rPr>
-        <w:instrText xml:space="preserve"> HYPERLINK "https://lwn.net/Articles/lsfmm2018/" </w:instrText>
-      </w:r>
-      <w:r>
-        <w:rPr>
-          <w:rStyle w:val="Hyperlink"/>
-          <w:lang w:val="en-US"/>
-        </w:rPr>
-        <w:fldChar w:fldCharType="separate"/>
-      </w:r>
-      <w:r>
-        <w:rPr>
-          <w:rStyle w:val="Hyperlink"/>
-          <w:lang w:val="en-US"/>
-        </w:rPr>
-        <w:t>https://lwn.net/Articles/lsfmm2018/</w:t>
-      </w:r>
-      <w:r>
-        <w:rPr>
-          <w:rStyle w:val="Hyperlink"/>
-          <w:lang w:val="en-US"/>
-        </w:rPr>
-        <w:fldChar w:fldCharType="end"/>
-      </w:r>
+      <w:hyperlink r:id="rId20" w:history="1">
+        <w:r>
+          <w:rPr>
+            <w:rStyle w:val="Hyperlink"/>
+            <w:lang w:val="en-US"/>
+          </w:rPr>
+          <w:t>https://lwn.net/Articles/lsfmm2018/</w:t>
+        </w:r>
+      </w:hyperlink>
     </w:p>
     <w:p>
       <w:pPr>
@@ -2779,7 +2843,7 @@
         </w:rPr>
         <w:t xml:space="preserve"> </w:t>
       </w:r>
-      <w:hyperlink r:id="rId20" w:history="1">
+      <w:hyperlink r:id="rId21" w:history="1">
         <w:r>
           <w:rPr>
             <w:rStyle w:val="Hyperlink"/>
@@ -2803,7 +2867,7 @@
       <w:r>
         <w:t xml:space="preserve">D. Bernstein: HTTP/2 explained. </w:t>
       </w:r>
-      <w:hyperlink r:id="rId21" w:history="1">
+      <w:hyperlink r:id="rId22" w:history="1">
         <w:r>
           <w:rPr>
             <w:rStyle w:val="Hyperlink"/>
@@ -2842,7 +2906,7 @@
           <w:lang w:val="en-US"/>
         </w:rPr>
       </w:pPr>
-      <w:hyperlink r:id="rId22" w:history="1">
+      <w:hyperlink r:id="rId23" w:history="1">
         <w:r>
           <w:rPr>
             <w:rStyle w:val="Hyperlink"/>
@@ -2863,7 +2927,7 @@
           <w:lang w:val="en-US"/>
         </w:rPr>
       </w:pPr>
-      <w:hyperlink r:id="rId23" w:history="1">
+      <w:hyperlink r:id="rId24" w:history="1">
         <w:r>
           <w:rPr>
             <w:rStyle w:val="Hyperlink"/>
@@ -2884,7 +2948,7 @@
           <w:lang w:val="ru-RU"/>
         </w:rPr>
       </w:pPr>
-      <w:hyperlink r:id="rId24" w:history="1">
+      <w:hyperlink r:id="rId25" w:history="1">
         <w:r>
           <w:rPr>
             <w:rStyle w:val="Hyperlink"/>
@@ -2911,7 +2975,7 @@
         </w:rPr>
         <w:t xml:space="preserve">R. Sedgewick: Algorithms. </w:t>
       </w:r>
-      <w:hyperlink r:id="rId25" w:history="1">
+      <w:hyperlink r:id="rId26" w:history="1">
         <w:r>
           <w:rPr>
             <w:rStyle w:val="Hyperlink"/>
@@ -2969,7 +3033,7 @@
         </w:rPr>
         <w:t xml:space="preserve">P. O’Neil: The log-structured merge tree. </w:t>
       </w:r>
-      <w:hyperlink r:id="rId26" w:history="1">
+      <w:hyperlink r:id="rId27" w:history="1">
         <w:r>
           <w:rPr>
             <w:rStyle w:val="Hyperlink"/>
@@ -2996,7 +3060,7 @@
         </w:rPr>
         <w:t xml:space="preserve">B. Stopford: Log-structured merge trees. </w:t>
       </w:r>
-      <w:hyperlink r:id="rId27" w:history="1">
+      <w:hyperlink r:id="rId28" w:history="1">
         <w:r>
           <w:rPr>
             <w:rStyle w:val="Hyperlink"/>
@@ -3051,7 +3115,7 @@
         </w:rPr>
         <w:t xml:space="preserve">. </w:t>
       </w:r>
-      <w:hyperlink r:id="rId28" w:history="1">
+      <w:hyperlink r:id="rId29" w:history="1">
         <w:r>
           <w:rPr>
             <w:rStyle w:val="Hyperlink"/>
@@ -3092,7 +3156,7 @@
         </w:rPr>
         <w:t xml:space="preserve">: The power of two random choices: a survey of techniques and results. </w:t>
       </w:r>
-      <w:hyperlink r:id="rId29" w:history="1">
+      <w:hyperlink r:id="rId30" w:history="1">
         <w:r>
           <w:rPr>
             <w:rStyle w:val="Hyperlink"/>
@@ -3119,7 +3183,7 @@
         </w:rPr>
         <w:t xml:space="preserve">J. Dean: The tail at scale. </w:t>
       </w:r>
-      <w:hyperlink r:id="rId30" w:history="1">
+      <w:hyperlink r:id="rId31" w:history="1">
         <w:r>
           <w:rPr>
             <w:rStyle w:val="Hyperlink"/>
@@ -3174,7 +3238,7 @@
         </w:rPr>
         <w:t xml:space="preserve"> file system. </w:t>
       </w:r>
-      <w:hyperlink r:id="rId31" w:history="1">
+      <w:hyperlink r:id="rId32" w:history="1">
         <w:r>
           <w:rPr>
             <w:rStyle w:val="Hyperlink"/>
@@ -3215,7 +3279,7 @@
         </w:rPr>
         <w:t xml:space="preserve">: The zettabyte file system. </w:t>
       </w:r>
-      <w:hyperlink r:id="rId32" w:history="1">
+      <w:hyperlink r:id="rId33" w:history="1">
         <w:r>
           <w:rPr>
             <w:rStyle w:val="Hyperlink"/>
@@ -3256,7 +3320,7 @@
         </w:rPr>
         <w:t xml:space="preserve">: File system design for a new NFS appliance. </w:t>
       </w:r>
-      <w:hyperlink r:id="rId33" w:history="1">
+      <w:hyperlink r:id="rId34" w:history="1">
         <w:r>
           <w:rPr>
             <w:rStyle w:val="Hyperlink"/>
@@ -3317,7 +3381,7 @@
           <w:lang w:val="en-US"/>
         </w:rPr>
       </w:pPr>
-      <w:hyperlink r:id="rId34" w:history="1">
+      <w:hyperlink r:id="rId35" w:history="1">
         <w:r>
           <w:rPr>
             <w:rStyle w:val="Hyperlink"/>
@@ -3338,7 +3402,7 @@
           <w:lang w:val="en-US"/>
         </w:rPr>
       </w:pPr>
-      <w:hyperlink r:id="rId35" w:history="1">
+      <w:hyperlink r:id="rId36" w:history="1">
         <w:r>
           <w:rPr>
             <w:rStyle w:val="Hyperlink"/>
@@ -3359,7 +3423,7 @@
           <w:lang w:val="en-US"/>
         </w:rPr>
       </w:pPr>
-      <w:hyperlink r:id="rId36" w:history="1">
+      <w:hyperlink r:id="rId37" w:history="1">
         <w:r>
           <w:rPr>
             <w:rStyle w:val="Hyperlink"/>
@@ -3386,7 +3450,7 @@
         </w:rPr>
         <w:t xml:space="preserve">V. Jacobson: Controlling queue delay. </w:t>
       </w:r>
-      <w:hyperlink r:id="rId37" w:history="1">
+      <w:hyperlink r:id="rId38" w:history="1">
         <w:r>
           <w:rPr>
             <w:rStyle w:val="Hyperlink"/>
@@ -3404,6 +3468,9 @@
           <w:numId w:val="3"/>
         </w:numPr>
         <w:rPr>
+          <w:rStyle w:val="Hyperlink"/>
+          <w:color w:val="auto"/>
+          <w:u w:val="none"/>
           <w:lang w:val="en-US"/>
         </w:rPr>
       </w:pPr>
@@ -3413,13 +3480,93 @@
         </w:rPr>
         <w:t xml:space="preserve">H. Zhou: Overload control for scaling WeChat microservices. </w:t>
       </w:r>
-      <w:hyperlink r:id="rId38" w:history="1">
+      <w:hyperlink r:id="rId39" w:history="1">
         <w:r>
           <w:rPr>
             <w:rStyle w:val="Hyperlink"/>
             <w:lang w:val="en-US"/>
           </w:rPr>
           <w:t>https://www.cs.columbia.edu/~ruigu/papers/socc18-final100.pdf</w:t>
+        </w:r>
+      </w:hyperlink>
+    </w:p>
+    <w:p>
+      <w:pPr>
+        <w:pStyle w:val="ListParagraph"/>
+        <w:numPr>
+          <w:ilvl w:val="0"/>
+          <w:numId w:val="3"/>
+        </w:numPr>
+        <w:rPr>
+          <w:lang w:val="en-US"/>
+        </w:rPr>
+      </w:pPr>
+      <w:r>
+        <w:rPr>
+          <w:lang w:val="en-US"/>
+        </w:rPr>
+        <w:t>H. Howard: Distributed consensus revised.</w:t>
+      </w:r>
+      <w:r>
+        <w:rPr>
+          <w:lang w:val="en-US"/>
+        </w:rPr>
+        <w:br/>
+      </w:r>
+      <w:hyperlink r:id="rId40" w:history="1">
+        <w:r>
+          <w:rPr>
+            <w:rStyle w:val="Hyperlink"/>
+            <w:lang w:val="en-US"/>
+          </w:rPr>
+          <w:t>https://pmc.acronis.com/browse/TTASK-31353</w:t>
+        </w:r>
+      </w:hyperlink>
+    </w:p>
+    <w:p>
+      <w:pPr>
+        <w:pStyle w:val="ListParagraph"/>
+        <w:numPr>
+          <w:ilvl w:val="0"/>
+          <w:numId w:val="3"/>
+        </w:numPr>
+        <w:rPr>
+          <w:lang w:val="en-US"/>
+        </w:rPr>
+      </w:pPr>
+      <w:r>
+        <w:rPr>
+          <w:lang w:val="en-US"/>
+        </w:rPr>
+        <w:t xml:space="preserve">L. </w:t>
+      </w:r>
+      <w:proofErr w:type="spellStart"/>
+      <w:r>
+        <w:rPr>
+          <w:lang w:val="en-US"/>
+        </w:rPr>
+        <w:t>Lamport</w:t>
+      </w:r>
+      <w:proofErr w:type="spellEnd"/>
+      <w:r>
+        <w:rPr>
+          <w:lang w:val="en-US"/>
+        </w:rPr>
+        <w:t>: Specifying systems.</w:t>
+      </w:r>
+      <w:r>
+        <w:rPr>
+          <w:lang w:val="en-US"/>
+        </w:rPr>
+        <w:br/>
+      </w:r>
+      <w:hyperlink r:id="rId41" w:history="1">
+        <w:r>
+          <w:rPr>
+            <w:rStyle w:val="Hyperlink"/>
+            <w:lang w:val="en-US"/>
+          </w:rPr>
+          <w:t>https://lamport.azurewebsites.net/tla/book-02-08-08.pdf</w:t>
         </w:r>
       </w:hyperlink>
     </w:p>
@@ -4337,7 +4484,7 @@
     </w:rPrDefault>
     <w:pPrDefault/>
   </w:docDefaults>
-  <w:latentStyles w:defLockedState="0" w:defUIPriority="99" w:defSemiHidden="0" w:defUnhideWhenUsed="0" w:defQFormat="0" w:count="375">
+  <w:latentStyles w:defLockedState="0" w:defUIPriority="99" w:defSemiHidden="0" w:defUnhideWhenUsed="0" w:defQFormat="0" w:count="376">
     <w:lsdException w:name="Normal" w:uiPriority="0" w:qFormat="1"/>
     <w:lsdException w:name="heading 1" w:uiPriority="9" w:qFormat="1"/>
     <w:lsdException w:name="heading 2" w:semiHidden="1" w:uiPriority="9" w:unhideWhenUsed="1" w:qFormat="1"/>
@@ -4443,7 +4590,6 @@
     <w:lsdException w:name="HTML Sample" w:semiHidden="1" w:unhideWhenUsed="1"/>
     <w:lsdException w:name="HTML Typewriter" w:semiHidden="1" w:unhideWhenUsed="1"/>
     <w:lsdException w:name="HTML Variable" w:semiHidden="1" w:unhideWhenUsed="1"/>
-    <w:lsdException w:name="Normal Table" w:semiHidden="1" w:unhideWhenUsed="1"/>
     <w:lsdException w:name="annotation subject" w:semiHidden="1" w:unhideWhenUsed="1"/>
     <w:lsdException w:name="No List" w:semiHidden="1" w:unhideWhenUsed="1"/>
     <w:lsdException w:name="Outline List 1" w:semiHidden="1" w:unhideWhenUsed="1"/>
@@ -4490,10 +4636,8 @@
     <w:lsdException w:name="Table Subtle 2" w:semiHidden="1" w:unhideWhenUsed="1"/>
     <w:lsdException w:name="Table Web 1" w:semiHidden="1" w:unhideWhenUsed="1"/>
     <w:lsdException w:name="Table Web 2" w:semiHidden="1" w:unhideWhenUsed="1"/>
-    <w:lsdException w:name="Table Web 3" w:semiHidden="1" w:unhideWhenUsed="1"/>
     <w:lsdException w:name="Balloon Text" w:semiHidden="1" w:unhideWhenUsed="1"/>
     <w:lsdException w:name="Table Grid" w:uiPriority="39"/>
-    <w:lsdException w:name="Table Theme" w:semiHidden="1" w:unhideWhenUsed="1"/>
     <w:lsdException w:name="Placeholder Text" w:semiHidden="1"/>
     <w:lsdException w:name="No Spacing" w:uiPriority="1" w:qFormat="1"/>
     <w:lsdException w:name="Light Shading" w:uiPriority="60"/>
@@ -4711,6 +4855,7 @@
     <w:lsdException w:name="List Table 7 Colorful Accent 6" w:uiPriority="52"/>
     <w:lsdException w:name="Mention" w:semiHidden="1" w:unhideWhenUsed="1"/>
     <w:lsdException w:name="Smart Hyperlink" w:semiHidden="1" w:unhideWhenUsed="1"/>
+    <w:lsdException w:name="Smart Link" w:semiHidden="1" w:unhideWhenUsed="1"/>
   </w:latentStyles>
   <w:style w:type="paragraph" w:default="1" w:styleId="Normal">
     <w:name w:val="Normal"/>
@@ -4740,7 +4885,6 @@
   <w:style w:type="character" w:default="1" w:styleId="DefaultParagraphFont">
     <w:name w:val="Default Paragraph Font"/>
     <w:uiPriority w:val="1"/>
-    <w:semiHidden/>
     <w:unhideWhenUsed/>
   </w:style>
   <w:style w:type="table" w:default="1" w:styleId="TableNormal">

</xml_diff>